<commit_message>
Parsin de erros, linguagens de baixo nivel e de alto nivel
</commit_message>
<xml_diff>
--- a/Parsing_Especificação.docx
+++ b/Parsing_Especificação.docx
@@ -1072,16 +1072,390 @@
     </w:p>
     <w:p>
       <w:pPr>
-        <w:jc w:val="center"/>
-        <w:rPr>
-          <w:b/>
-          <w:sz w:val="36"/>
-          <w:szCs w:val="36"/>
+        <w:rPr>
+          <w:sz w:val="24"/>
+          <w:szCs w:val="24"/>
+          <w:lang w:val="pt-PT"/>
+        </w:rPr>
+      </w:pPr>
+    </w:p>
+    <w:p>
+      <w:pPr>
+        <w:rPr>
+          <w:sz w:val="24"/>
+          <w:szCs w:val="24"/>
+          <w:lang w:val="pt-PT"/>
+        </w:rPr>
+      </w:pPr>
+    </w:p>
+    <w:p>
+      <w:pPr>
+        <w:rPr>
+          <w:sz w:val="24"/>
+          <w:szCs w:val="24"/>
+          <w:lang w:val="pt-PT"/>
+        </w:rPr>
+      </w:pPr>
+      <w:r>
+        <w:rPr>
+          <w:b/>
+          <w:sz w:val="24"/>
+          <w:szCs w:val="24"/>
+          <w:lang w:val="pt-PT"/>
+        </w:rPr>
+        <w:t>PARS.02.01</w:t>
+      </w:r>
+      <w:r>
+        <w:rPr>
+          <w:sz w:val="24"/>
+          <w:szCs w:val="24"/>
+          <w:lang w:val="pt-PT"/>
+        </w:rPr>
+        <w:t xml:space="preserve"> – Erros de sintaxe: erros de gramática e pontuação</w:t>
+      </w:r>
+    </w:p>
+    <w:p>
+      <w:pPr>
+        <w:rPr>
+          <w:sz w:val="24"/>
+          <w:szCs w:val="24"/>
+          <w:lang w:val="pt-PT"/>
+        </w:rPr>
+      </w:pPr>
+      <w:r>
+        <w:rPr>
+          <w:sz w:val="24"/>
+          <w:szCs w:val="24"/>
+          <w:lang w:val="pt-PT"/>
+        </w:rPr>
+        <w:t xml:space="preserve">              </w:t>
+      </w:r>
+      <w:r>
+        <w:rPr>
+          <w:b/>
+          <w:sz w:val="24"/>
+          <w:szCs w:val="24"/>
+          <w:lang w:val="pt-PT"/>
+        </w:rPr>
+        <w:t>PARS.02.01.01</w:t>
+      </w:r>
+      <w:r>
+        <w:rPr>
+          <w:sz w:val="24"/>
+          <w:szCs w:val="24"/>
+          <w:lang w:val="pt-PT"/>
+        </w:rPr>
+        <w:t xml:space="preserve"> – Recomendação: Verificar ortografia</w:t>
+      </w:r>
+    </w:p>
+    <w:p>
+      <w:pPr>
+        <w:rPr>
+          <w:sz w:val="24"/>
+          <w:szCs w:val="24"/>
+          <w:lang w:val="pt-PT"/>
+        </w:rPr>
+      </w:pPr>
+      <w:r>
+        <w:rPr>
+          <w:b/>
+          <w:sz w:val="24"/>
+          <w:szCs w:val="24"/>
+          <w:lang w:val="pt-PT"/>
+        </w:rPr>
+        <w:t>PARS.02.02</w:t>
+      </w:r>
+      <w:r>
+        <w:rPr>
+          <w:sz w:val="24"/>
+          <w:szCs w:val="24"/>
+          <w:lang w:val="pt-PT"/>
+        </w:rPr>
+        <w:t xml:space="preserve"> – Erros de runtime: aparecem à medida que o programa é executado</w:t>
+      </w:r>
+    </w:p>
+    <w:p>
+      <w:pPr>
+        <w:rPr>
+          <w:sz w:val="24"/>
+          <w:szCs w:val="24"/>
+          <w:lang w:val="pt-PT"/>
+        </w:rPr>
+      </w:pPr>
+      <w:r>
+        <w:rPr>
+          <w:sz w:val="24"/>
+          <w:szCs w:val="24"/>
+          <w:lang w:val="pt-PT"/>
+        </w:rPr>
+        <w:t xml:space="preserve">              </w:t>
+      </w:r>
+      <w:r>
+        <w:rPr>
+          <w:b/>
+          <w:sz w:val="24"/>
+          <w:szCs w:val="24"/>
+          <w:lang w:val="pt-PT"/>
+        </w:rPr>
+        <w:t>PARS.02.02.01</w:t>
+      </w:r>
+      <w:r>
+        <w:rPr>
+          <w:sz w:val="24"/>
+          <w:szCs w:val="24"/>
+          <w:lang w:val="pt-PT"/>
+        </w:rPr>
+        <w:t xml:space="preserve"> – Recomendação: Rever o código, por exemplo, procurar divisões por zero</w:t>
+      </w:r>
+    </w:p>
+    <w:p>
+      <w:pPr>
+        <w:rPr>
+          <w:sz w:val="24"/>
+          <w:szCs w:val="24"/>
           <w:lang w:val="pt-PT"/>
         </w:rPr>
       </w:pPr>
       <w:bookmarkStart w:id="0" w:name="_GoBack"/>
+      <w:r>
+        <w:rPr>
+          <w:b/>
+          <w:sz w:val="24"/>
+          <w:szCs w:val="24"/>
+          <w:lang w:val="pt-PT"/>
+        </w:rPr>
+        <w:t>PARS.02.03</w:t>
+      </w:r>
+      <w:r>
+        <w:rPr>
+          <w:sz w:val="24"/>
+          <w:szCs w:val="24"/>
+          <w:lang w:val="pt-PT"/>
+        </w:rPr>
+        <w:t xml:space="preserve"> </w:t>
+      </w:r>
       <w:bookmarkEnd w:id="0"/>
+      <w:r>
+        <w:rPr>
+          <w:sz w:val="24"/>
+          <w:szCs w:val="24"/>
+          <w:lang w:val="pt-PT"/>
+        </w:rPr>
+        <w:t>– Erros lógicos: erros básicos em algoritmos ou procedimentos, apenas detectados quando o resultado destes é anomalo.</w:t>
+      </w:r>
+    </w:p>
+    <w:p>
+      <w:pPr>
+        <w:rPr>
+          <w:sz w:val="24"/>
+          <w:szCs w:val="24"/>
+          <w:lang w:val="pt-PT"/>
+        </w:rPr>
+      </w:pPr>
+      <w:r>
+        <w:rPr>
+          <w:sz w:val="24"/>
+          <w:szCs w:val="24"/>
+          <w:lang w:val="pt-PT"/>
+        </w:rPr>
+        <w:lastRenderedPageBreak/>
+        <w:t xml:space="preserve">              </w:t>
+      </w:r>
+      <w:r>
+        <w:rPr>
+          <w:b/>
+          <w:sz w:val="24"/>
+          <w:szCs w:val="24"/>
+          <w:lang w:val="pt-PT"/>
+        </w:rPr>
+        <w:t>PARS.02.03.01</w:t>
+      </w:r>
+      <w:r>
+        <w:rPr>
+          <w:sz w:val="24"/>
+          <w:szCs w:val="24"/>
+          <w:lang w:val="pt-PT"/>
+        </w:rPr>
+        <w:t xml:space="preserve"> – Recomendação: Usar mecanismos de debug (passo a passo)</w:t>
+      </w:r>
+    </w:p>
+    <w:p>
+      <w:pPr>
+        <w:rPr>
+          <w:sz w:val="24"/>
+          <w:szCs w:val="24"/>
+          <w:lang w:val="pt-PT"/>
+        </w:rPr>
+      </w:pPr>
+    </w:p>
+    <w:p>
+      <w:pPr>
+        <w:rPr>
+          <w:sz w:val="24"/>
+          <w:szCs w:val="24"/>
+          <w:lang w:val="pt-PT"/>
+        </w:rPr>
+      </w:pPr>
+      <w:r>
+        <w:rPr>
+          <w:b/>
+          <w:sz w:val="24"/>
+          <w:szCs w:val="24"/>
+          <w:lang w:val="pt-PT"/>
+        </w:rPr>
+        <w:t>PARS.02.04</w:t>
+      </w:r>
+      <w:r>
+        <w:rPr>
+          <w:sz w:val="24"/>
+          <w:szCs w:val="24"/>
+          <w:lang w:val="pt-PT"/>
+        </w:rPr>
+        <w:t xml:space="preserve"> – Erros de thre</w:t>
+      </w:r>
+      <w:r>
+        <w:rPr>
+          <w:sz w:val="24"/>
+          <w:szCs w:val="24"/>
+          <w:lang w:val="pt-PT"/>
+        </w:rPr>
+        <w:t>a</w:t>
+      </w:r>
+      <w:r>
+        <w:rPr>
+          <w:sz w:val="24"/>
+          <w:szCs w:val="24"/>
+          <w:lang w:val="pt-PT"/>
+        </w:rPr>
+        <w:t>ding:  Ocorrem quando se usam threads, exemplos podem ser deadlocks e concorrência no acesso.</w:t>
+      </w:r>
+    </w:p>
+    <w:p>
+      <w:pPr>
+        <w:rPr>
+          <w:sz w:val="24"/>
+          <w:szCs w:val="24"/>
+          <w:lang w:val="pt-PT"/>
+        </w:rPr>
+      </w:pPr>
+      <w:r>
+        <w:rPr>
+          <w:sz w:val="24"/>
+          <w:szCs w:val="24"/>
+          <w:lang w:val="pt-PT"/>
+        </w:rPr>
+        <w:t xml:space="preserve">              </w:t>
+      </w:r>
+      <w:r>
+        <w:rPr>
+          <w:b/>
+          <w:sz w:val="24"/>
+          <w:szCs w:val="24"/>
+          <w:lang w:val="pt-PT"/>
+        </w:rPr>
+        <w:t>PARS.02.04.01</w:t>
+      </w:r>
+      <w:r>
+        <w:rPr>
+          <w:sz w:val="24"/>
+          <w:szCs w:val="24"/>
+          <w:lang w:val="pt-PT"/>
+        </w:rPr>
+        <w:t xml:space="preserve"> </w:t>
+      </w:r>
+      <w:r>
+        <w:rPr>
+          <w:sz w:val="24"/>
+          <w:szCs w:val="24"/>
+          <w:lang w:val="pt-PT"/>
+        </w:rPr>
+        <w:t>–</w:t>
+      </w:r>
+      <w:r>
+        <w:rPr>
+          <w:sz w:val="24"/>
+          <w:szCs w:val="24"/>
+          <w:lang w:val="pt-PT"/>
+        </w:rPr>
+        <w:t xml:space="preserve"> </w:t>
+      </w:r>
+      <w:r>
+        <w:rPr>
+          <w:sz w:val="24"/>
+          <w:szCs w:val="24"/>
+          <w:lang w:val="pt-PT"/>
+        </w:rPr>
+        <w:t>Recomendação:  Utilizar mecanismos de defesa, por exemplo, semáforos.</w:t>
+      </w:r>
+    </w:p>
+    <w:p>
+      <w:pPr>
+        <w:rPr>
+          <w:sz w:val="24"/>
+          <w:szCs w:val="24"/>
+          <w:lang w:val="pt-PT"/>
+        </w:rPr>
+      </w:pPr>
+    </w:p>
+    <w:p>
+      <w:pPr>
+        <w:rPr>
+          <w:sz w:val="24"/>
+          <w:szCs w:val="24"/>
+          <w:lang w:val="pt-PT"/>
+        </w:rPr>
+      </w:pPr>
+      <w:r>
+        <w:rPr>
+          <w:b/>
+          <w:sz w:val="24"/>
+          <w:szCs w:val="24"/>
+          <w:lang w:val="pt-PT"/>
+        </w:rPr>
+        <w:t>PARS.02.05</w:t>
+      </w:r>
+      <w:r>
+        <w:rPr>
+          <w:sz w:val="24"/>
+          <w:szCs w:val="24"/>
+          <w:lang w:val="pt-PT"/>
+        </w:rPr>
+        <w:t xml:space="preserve"> – Excepções: Não são erros fatais mas podem provocar problemas na execução do programa</w:t>
+      </w:r>
+    </w:p>
+    <w:p>
+      <w:pPr>
+        <w:rPr>
+          <w:sz w:val="24"/>
+          <w:szCs w:val="24"/>
+          <w:lang w:val="pt-PT"/>
+        </w:rPr>
+      </w:pPr>
+      <w:r>
+        <w:rPr>
+          <w:sz w:val="24"/>
+          <w:szCs w:val="24"/>
+          <w:lang w:val="pt-PT"/>
+        </w:rPr>
+        <w:t xml:space="preserve">               </w:t>
+      </w:r>
+      <w:r>
+        <w:rPr>
+          <w:b/>
+          <w:sz w:val="24"/>
+          <w:szCs w:val="24"/>
+          <w:lang w:val="pt-PT"/>
+        </w:rPr>
+        <w:t>PARS.02.05.01</w:t>
+      </w:r>
+      <w:r>
+        <w:rPr>
+          <w:sz w:val="24"/>
+          <w:szCs w:val="24"/>
+          <w:lang w:val="pt-PT"/>
+        </w:rPr>
+        <w:t xml:space="preserve"> – Recomendação: Utilizar técnicas de controlo de excepções, por exemplo, “try catch”</w:t>
+      </w:r>
     </w:p>
     <w:sectPr>
       <w:pgSz w:w="12240" w:h="15840"/>

</xml_diff>

<commit_message>
Parsing, Erros de linguagens de baixo nivel, alto nivel e da linguagem fluxográfica
</commit_message>
<xml_diff>
--- a/Parsing_Especificação.docx
+++ b/Parsing_Especificação.docx
@@ -205,7 +205,16 @@
           <w:szCs w:val="24"/>
           <w:lang w:val="pt-PT"/>
         </w:rPr>
-        <w:t>PARS.04</w:t>
+        <w:t>PARS.0</w:t>
+      </w:r>
+      <w:r>
+        <w:rPr>
+          <w:b/>
+          <w:sz w:val="24"/>
+          <w:szCs w:val="24"/>
+          <w:lang w:val="pt-PT"/>
+        </w:rPr>
+        <w:t>3</w:t>
       </w:r>
       <w:r>
         <w:rPr>
@@ -239,7 +248,16 @@
           <w:szCs w:val="24"/>
           <w:lang w:val="pt-PT"/>
         </w:rPr>
-        <w:t>PARS.03</w:t>
+        <w:t>PARS.0</w:t>
+      </w:r>
+      <w:r>
+        <w:rPr>
+          <w:b/>
+          <w:sz w:val="24"/>
+          <w:szCs w:val="24"/>
+          <w:lang w:val="pt-PT"/>
+        </w:rPr>
+        <w:t>4</w:t>
       </w:r>
       <w:r>
         <w:rPr>
@@ -1216,7 +1234,6 @@
           <w:lang w:val="pt-PT"/>
         </w:rPr>
       </w:pPr>
-      <w:bookmarkStart w:id="0" w:name="_GoBack"/>
       <w:r>
         <w:rPr>
           <w:b/>
@@ -1232,16 +1249,7 @@
           <w:szCs w:val="24"/>
           <w:lang w:val="pt-PT"/>
         </w:rPr>
-        <w:t xml:space="preserve"> </w:t>
-      </w:r>
-      <w:bookmarkEnd w:id="0"/>
-      <w:r>
-        <w:rPr>
-          <w:sz w:val="24"/>
-          <w:szCs w:val="24"/>
-          <w:lang w:val="pt-PT"/>
-        </w:rPr>
-        <w:t>– Erros lógicos: erros básicos em algoritmos ou procedimentos, apenas detectados quando o resultado destes é anomalo.</w:t>
+        <w:t xml:space="preserve"> – Erros lógicos: erros básicos em algoritmos ou procedimentos, apenas detectados quando o resultado destes é anomalo.</w:t>
       </w:r>
     </w:p>
     <w:p>
@@ -1455,6 +1463,221 @@
           <w:lang w:val="pt-PT"/>
         </w:rPr>
         <w:t xml:space="preserve"> – Recomendação: Utilizar técnicas de controlo de excepções, por exemplo, “try catch”</w:t>
+      </w:r>
+    </w:p>
+    <w:p>
+      <w:pPr>
+        <w:rPr>
+          <w:sz w:val="24"/>
+          <w:szCs w:val="24"/>
+          <w:lang w:val="pt-PT"/>
+        </w:rPr>
+      </w:pPr>
+    </w:p>
+    <w:p>
+      <w:pPr>
+        <w:rPr>
+          <w:sz w:val="24"/>
+          <w:szCs w:val="24"/>
+          <w:lang w:val="pt-PT"/>
+        </w:rPr>
+      </w:pPr>
+      <w:r>
+        <w:rPr>
+          <w:b/>
+          <w:sz w:val="24"/>
+          <w:szCs w:val="24"/>
+          <w:lang w:val="pt-PT"/>
+        </w:rPr>
+        <w:t>PARS.03.01</w:t>
+      </w:r>
+      <w:r>
+        <w:rPr>
+          <w:sz w:val="24"/>
+          <w:szCs w:val="24"/>
+          <w:lang w:val="pt-PT"/>
+        </w:rPr>
+        <w:t xml:space="preserve"> – Erros de ligação: Quando uma forma do fluxograma não está ligada ou faltam ligações</w:t>
+      </w:r>
+    </w:p>
+    <w:p>
+      <w:pPr>
+        <w:rPr>
+          <w:sz w:val="24"/>
+          <w:szCs w:val="24"/>
+          <w:lang w:val="pt-PT"/>
+        </w:rPr>
+      </w:pPr>
+      <w:r>
+        <w:rPr>
+          <w:sz w:val="24"/>
+          <w:szCs w:val="24"/>
+          <w:lang w:val="pt-PT"/>
+        </w:rPr>
+        <w:t xml:space="preserve">               </w:t>
+      </w:r>
+      <w:bookmarkStart w:id="0" w:name="_GoBack"/>
+      <w:r>
+        <w:rPr>
+          <w:b/>
+          <w:sz w:val="24"/>
+          <w:szCs w:val="24"/>
+          <w:lang w:val="pt-PT"/>
+        </w:rPr>
+        <w:t>PARS.03.01.01</w:t>
+      </w:r>
+      <w:r>
+        <w:rPr>
+          <w:sz w:val="24"/>
+          <w:szCs w:val="24"/>
+          <w:lang w:val="pt-PT"/>
+        </w:rPr>
+        <w:t xml:space="preserve"> </w:t>
+      </w:r>
+      <w:bookmarkEnd w:id="0"/>
+      <w:r>
+        <w:rPr>
+          <w:sz w:val="24"/>
+          <w:szCs w:val="24"/>
+          <w:lang w:val="pt-PT"/>
+        </w:rPr>
+        <w:t xml:space="preserve">– Recomendação: </w:t>
+      </w:r>
+      <w:r>
+        <w:rPr>
+          <w:sz w:val="24"/>
+          <w:szCs w:val="24"/>
+          <w:lang w:val="pt-PT"/>
+        </w:rPr>
+        <w:t>Procurar formas não ligadas</w:t>
+      </w:r>
+    </w:p>
+    <w:p>
+      <w:pPr>
+        <w:rPr>
+          <w:sz w:val="24"/>
+          <w:szCs w:val="24"/>
+          <w:lang w:val="pt-PT"/>
+        </w:rPr>
+      </w:pPr>
+      <w:r>
+        <w:rPr>
+          <w:b/>
+          <w:sz w:val="24"/>
+          <w:szCs w:val="24"/>
+          <w:lang w:val="pt-PT"/>
+        </w:rPr>
+        <w:t>PARS.03.02</w:t>
+      </w:r>
+      <w:r>
+        <w:rPr>
+          <w:sz w:val="24"/>
+          <w:szCs w:val="24"/>
+          <w:lang w:val="pt-PT"/>
+        </w:rPr>
+        <w:t xml:space="preserve"> – Erros de código: Quando na tradução de código para fluxograma, os erros do anterior se transferem para o diagrama.</w:t>
+      </w:r>
+    </w:p>
+    <w:p>
+      <w:pPr>
+        <w:rPr>
+          <w:sz w:val="24"/>
+          <w:szCs w:val="24"/>
+          <w:lang w:val="pt-PT"/>
+        </w:rPr>
+      </w:pPr>
+      <w:r>
+        <w:rPr>
+          <w:sz w:val="24"/>
+          <w:szCs w:val="24"/>
+          <w:lang w:val="pt-PT"/>
+        </w:rPr>
+        <w:t xml:space="preserve">               </w:t>
+      </w:r>
+      <w:r>
+        <w:rPr>
+          <w:b/>
+          <w:sz w:val="24"/>
+          <w:szCs w:val="24"/>
+          <w:lang w:val="pt-PT"/>
+        </w:rPr>
+        <w:t>PARS.03.02.01</w:t>
+      </w:r>
+      <w:r>
+        <w:rPr>
+          <w:sz w:val="24"/>
+          <w:szCs w:val="24"/>
+          <w:lang w:val="pt-PT"/>
+        </w:rPr>
+        <w:t xml:space="preserve"> – Recomendação: Corrigir erro no código através da forma que o contém</w:t>
+      </w:r>
+    </w:p>
+    <w:p>
+      <w:pPr>
+        <w:rPr>
+          <w:sz w:val="24"/>
+          <w:szCs w:val="24"/>
+          <w:lang w:val="pt-PT"/>
+        </w:rPr>
+      </w:pPr>
+      <w:r>
+        <w:rPr>
+          <w:b/>
+          <w:sz w:val="24"/>
+          <w:szCs w:val="24"/>
+          <w:lang w:val="pt-PT"/>
+        </w:rPr>
+        <w:t>PARS.03.03</w:t>
+      </w:r>
+      <w:r>
+        <w:rPr>
+          <w:sz w:val="24"/>
+          <w:szCs w:val="24"/>
+          <w:lang w:val="pt-PT"/>
+        </w:rPr>
+        <w:t xml:space="preserve"> – Sem inicio ou fim: Quando estão em falta as formas de inicio e fim do programa</w:t>
+      </w:r>
+    </w:p>
+    <w:p>
+      <w:pPr>
+        <w:rPr>
+          <w:sz w:val="24"/>
+          <w:szCs w:val="24"/>
+          <w:lang w:val="pt-PT"/>
+        </w:rPr>
+      </w:pPr>
+      <w:r>
+        <w:rPr>
+          <w:b/>
+          <w:sz w:val="24"/>
+          <w:szCs w:val="24"/>
+          <w:lang w:val="pt-PT"/>
+        </w:rPr>
+        <w:t xml:space="preserve">               PARS.03.03.01</w:t>
+      </w:r>
+      <w:r>
+        <w:rPr>
+          <w:sz w:val="24"/>
+          <w:szCs w:val="24"/>
+          <w:lang w:val="pt-PT"/>
+        </w:rPr>
+        <w:t xml:space="preserve"> – Recomendação: Repor a forma(s) que estiver</w:t>
+      </w:r>
+      <w:r>
+        <w:rPr>
+          <w:sz w:val="24"/>
+          <w:szCs w:val="24"/>
+          <w:lang w:val="pt-PT"/>
+        </w:rPr>
+        <w:t>(em)</w:t>
+      </w:r>
+      <w:r>
+        <w:rPr>
+          <w:sz w:val="24"/>
+          <w:szCs w:val="24"/>
+          <w:lang w:val="pt-PT"/>
+        </w:rPr>
+        <w:t xml:space="preserve"> em falta.</w:t>
       </w:r>
     </w:p>
     <w:sectPr>

</xml_diff>